<commit_message>
GIT Repository creation doc
</commit_message>
<xml_diff>
--- a/GIT-Repository.docx
+++ b/GIT-Repository.docx
@@ -175,6 +175,7 @@
         </w:rPr>
         <w:t xml:space="preserve">        </w:t>
       </w:r>
+      <w:proofErr w:type="spellStart"/>
       <w:proofErr w:type="gramStart"/>
       <w:r>
         <w:rPr>
@@ -187,8 +188,9 @@
           <w:szCs w:val="24"/>
           <w:lang w:val="en-US"/>
         </w:rPr>
-        <w:t>Ex:</w:t>
-      </w:r>
+        <w:t>Ex:https</w:t>
+      </w:r>
+      <w:proofErr w:type="spellEnd"/>
       <w:r>
         <w:rPr>
           <w:rFonts w:ascii="Bookman Old Style" w:hAnsi="Bookman Old Style"/>
@@ -200,13 +202,10 @@
           <w:szCs w:val="24"/>
           <w:lang w:val="en-US"/>
         </w:rPr>
-        <w:t>https://github.com/Venki22/GIT.git</w:t>
-      </w:r>
-      <w:proofErr w:type="gramEnd"/>
-    </w:p>
-    <w:p>
-      <w:pPr>
-        <w:contextualSpacing/>
+        <w:t>://github.com/Venki22/</w:t>
+      </w:r>
+      <w:proofErr w:type="spellStart"/>
+      <w:r>
         <w:rPr>
           <w:rFonts w:ascii="Bookman Old Style" w:hAnsi="Bookman Old Style"/>
           <w:b/>
@@ -217,6 +216,24 @@
           <w:szCs w:val="24"/>
           <w:lang w:val="en-US"/>
         </w:rPr>
+        <w:t>GIT.git</w:t>
+      </w:r>
+      <w:proofErr w:type="spellEnd"/>
+      <w:proofErr w:type="gramEnd"/>
+    </w:p>
+    <w:p>
+      <w:pPr>
+        <w:contextualSpacing/>
+        <w:rPr>
+          <w:rFonts w:ascii="Bookman Old Style" w:hAnsi="Bookman Old Style"/>
+          <w:b/>
+          <w:bCs/>
+          <w:i/>
+          <w:iCs/>
+          <w:sz w:val="24"/>
+          <w:szCs w:val="24"/>
+          <w:lang w:val="en-US"/>
+        </w:rPr>
       </w:pPr>
     </w:p>
     <w:p>
@@ -296,26 +313,15 @@
         </w:rPr>
         <w:t xml:space="preserve"> creates a new Git </w:t>
       </w:r>
-      <w:proofErr w:type="gramStart"/>
-      <w:r>
-        <w:rPr>
-          <w:rFonts w:ascii="Bookman Old Style" w:hAnsi="Bookman Old Style"/>
-          <w:sz w:val="24"/>
-          <w:szCs w:val="24"/>
-          <w:lang w:val="en-US"/>
-        </w:rPr>
-        <w:t>repository</w:t>
-      </w:r>
-      <w:r>
-        <w:rPr>
-          <w:rFonts w:ascii="Bookman Old Style" w:hAnsi="Bookman Old Style"/>
-          <w:sz w:val="24"/>
-          <w:szCs w:val="24"/>
-          <w:lang w:val="en-US"/>
-        </w:rPr>
-        <w:t>,use</w:t>
-      </w:r>
-      <w:proofErr w:type="gramEnd"/>
+      <w:r>
+        <w:rPr>
+          <w:rFonts w:ascii="Bookman Old Style" w:hAnsi="Bookman Old Style"/>
+          <w:sz w:val="24"/>
+          <w:szCs w:val="24"/>
+          <w:lang w:val="en-US"/>
+        </w:rPr>
+        <w:t>repository, use</w:t>
+      </w:r>
       <w:r>
         <w:rPr>
           <w:rFonts w:ascii="Bookman Old Style" w:hAnsi="Bookman Old Style"/>
@@ -344,8 +350,19 @@
           <w:lang w:val="en-US"/>
         </w:rPr>
         <w:tab/>
-        <w:t>$git init</w:t>
-      </w:r>
+        <w:t xml:space="preserve">$git </w:t>
+      </w:r>
+      <w:proofErr w:type="spellStart"/>
+      <w:r>
+        <w:rPr>
+          <w:rFonts w:ascii="Bookman Old Style" w:hAnsi="Bookman Old Style"/>
+          <w:sz w:val="24"/>
+          <w:szCs w:val="24"/>
+          <w:lang w:val="en-US"/>
+        </w:rPr>
+        <w:t>init</w:t>
+      </w:r>
+      <w:proofErr w:type="spellEnd"/>
     </w:p>
     <w:p>
       <w:pPr>
@@ -635,8 +652,19 @@
           <w:szCs w:val="24"/>
           <w:lang w:val="en-US"/>
         </w:rPr>
-        <w:t>Addig remote url</w:t>
-      </w:r>
+        <w:t xml:space="preserve">Addig remote </w:t>
+      </w:r>
+      <w:proofErr w:type="spellStart"/>
+      <w:r>
+        <w:rPr>
+          <w:rFonts w:ascii="Bookman Old Style" w:hAnsi="Bookman Old Style"/>
+          <w:sz w:val="24"/>
+          <w:szCs w:val="24"/>
+          <w:lang w:val="en-US"/>
+        </w:rPr>
+        <w:t>url</w:t>
+      </w:r>
+      <w:proofErr w:type="spellEnd"/>
     </w:p>
     <w:p>
       <w:pPr>
@@ -1023,7 +1051,7 @@
     <w:lsdException w:name="Table Web 2" w:semiHidden="1" w:unhideWhenUsed="1"/>
     <w:lsdException w:name="Table Web 3" w:semiHidden="1" w:unhideWhenUsed="1"/>
     <w:lsdException w:name="Balloon Text" w:semiHidden="1" w:unhideWhenUsed="1"/>
-    <w:lsdException w:name="Table Grid" w:semiHidden="1" w:uiPriority="59" w:unhideWhenUsed="1"/>
+    <w:lsdException w:name="Table Grid" w:uiPriority="59"/>
     <w:lsdException w:name="Table Theme" w:semiHidden="1" w:unhideWhenUsed="1"/>
     <w:lsdException w:name="Placeholder Text" w:semiHidden="1"/>
     <w:lsdException w:name="No Spacing" w:uiPriority="1" w:qFormat="1"/>

</xml_diff>